<commit_message>
CHANGED: SMALL CHANGE IN PROJECT DESCRIPTION IN Παραδοτεο1-TEMP.docx
</commit_message>
<xml_diff>
--- a/1/Παραδοτεο1-TEMP.docx
+++ b/1/Παραδοτεο1-TEMP.docx
@@ -14,19 +14,7 @@
         <w:rPr>
           <w:lang w:val="en-US"/>
         </w:rPr>
-        <w:t>Project-</w:t>
-      </w:r>
-      <w:r>
-        <w:rPr>
-          <w:lang w:val="en-US"/>
-        </w:rPr>
-        <w:t>D</w:t>
-      </w:r>
-      <w:r>
-        <w:rPr>
-          <w:lang w:val="en-US"/>
-        </w:rPr>
-        <w:t>escription-v0.1</w:t>
+        <w:t>Project-Description-v0.1</w:t>
       </w:r>
       <w:r>
         <w:br/>
@@ -207,16 +195,14 @@
       </w:r>
     </w:p>
     <w:p>
-      <w:pPr>
+      <w:r>
         <w:rPr>
           <w:lang w:val="en-US"/>
         </w:rPr>
-      </w:pPr>
-      <w:r>
-        <w:rPr>
-          <w:lang w:val="en-US"/>
-        </w:rPr>
-        <w:t>Moqups (</w:t>
+        <w:t>Moqups</w:t>
+      </w:r>
+      <w:r>
+        <w:t xml:space="preserve"> (</w:t>
       </w:r>
       <w:hyperlink r:id="rId6" w:history="1">
         <w:r>
@@ -224,13 +210,49 @@
             <w:rStyle w:val="Hyperlink"/>
             <w:lang w:val="en-US"/>
           </w:rPr>
-          <w:t>https://www.moqups.com</w:t>
+          <w:t>https</w:t>
+        </w:r>
+        <w:r>
+          <w:rPr>
+            <w:rStyle w:val="Hyperlink"/>
+          </w:rPr>
+          <w:t>://</w:t>
+        </w:r>
+        <w:r>
+          <w:rPr>
+            <w:rStyle w:val="Hyperlink"/>
+            <w:lang w:val="en-US"/>
+          </w:rPr>
+          <w:t>www</w:t>
+        </w:r>
+        <w:r>
+          <w:rPr>
+            <w:rStyle w:val="Hyperlink"/>
+          </w:rPr>
+          <w:t>.</w:t>
+        </w:r>
+        <w:r>
+          <w:rPr>
+            <w:rStyle w:val="Hyperlink"/>
+            <w:lang w:val="en-US"/>
+          </w:rPr>
+          <w:t>moqups</w:t>
+        </w:r>
+        <w:r>
+          <w:rPr>
+            <w:rStyle w:val="Hyperlink"/>
+          </w:rPr>
+          <w:t>.</w:t>
+        </w:r>
+        <w:r>
+          <w:rPr>
+            <w:rStyle w:val="Hyperlink"/>
+            <w:lang w:val="en-US"/>
+          </w:rPr>
+          <w:t>com</w:t>
         </w:r>
       </w:hyperlink>
       <w:r>
-        <w:rPr>
-          <w:lang w:val="en-US"/>
-        </w:rPr>
         <w:t>)</w:t>
       </w:r>
     </w:p>
@@ -245,113 +267,16 @@
     </w:p>
     <w:p>
       <w:r>
-        <w:t xml:space="preserve">Η εφαρμογή αποτελεί μια πλατφόρμα που επιτρέπει σε φοιτητές να δημιουργούν ομάδες μελέτης με τον εαυτό τους ως "φοιτητές-καθηγητές" για το μάθημα το οποίο θέλουν να διδάξουν ή να αναζητούν ομάδες μελέτης με φίλτρα για σχολή, μάθημα </w:t>
-      </w:r>
-      <w:r>
-        <w:t>κλπ.</w:t>
-      </w:r>
-      <w:r>
-        <w:t>, για το μάθημα για το οποίο θέλουν να βοηθηθούν.</w:t>
-      </w:r>
-      <w:r>
-        <w:t xml:space="preserve"> </w:t>
-      </w:r>
-      <w:r>
-        <w:t xml:space="preserve">Ακόμα </w:t>
-      </w:r>
-      <w:r>
-        <w:t>μπορούν</w:t>
-      </w:r>
-      <w:r>
-        <w:t xml:space="preserve"> να επικοινωνούν μέσω </w:t>
-      </w:r>
-      <w:proofErr w:type="spellStart"/>
-      <w:r>
-        <w:t>chatroom</w:t>
-      </w:r>
-      <w:proofErr w:type="spellEnd"/>
-      <w:r>
-        <w:t xml:space="preserve"> για </w:t>
-      </w:r>
-      <w:r>
-        <w:t>μαθήματα</w:t>
-      </w:r>
-      <w:r>
-        <w:t xml:space="preserve"> για τα οποίο ενδιαφέρονται </w:t>
-      </w:r>
-      <w:r>
-        <w:t>ώστε</w:t>
-      </w:r>
-      <w:r>
-        <w:t xml:space="preserve"> να μιλήσουν με άλλους συμφοιτητές τους για να βρουν πληροφορίες.</w:t>
-      </w:r>
-      <w:r>
-        <w:t xml:space="preserve"> </w:t>
-      </w:r>
-      <w:r>
-        <w:t xml:space="preserve">Επιπλέον υπάρχει η δυνατότητα να επεξεργάζονται το προφίλ τους και να αξιολογούν "φοιτητές-καθηγητές" </w:t>
-      </w:r>
-      <w:r>
-        <w:t>ώστε</w:t>
-      </w:r>
-      <w:r>
-        <w:t xml:space="preserve"> να προβάλλονται αξιοκρατικά οι καλύτεροι "φοιτητές-καθηγητές". </w:t>
-      </w:r>
-      <w:r>
-        <w:t xml:space="preserve"> </w:t>
-      </w:r>
-      <w:r>
-        <w:t xml:space="preserve">Επίσης οι φοιτητές </w:t>
-      </w:r>
-      <w:r>
-        <w:t>μπορούν</w:t>
-      </w:r>
-      <w:r>
-        <w:t xml:space="preserve"> να αναρτήσουν σημειώσεις για οποιοδήποτε μάθημα και να αναζητούν σημειώσεις που έχουν καταχωρηθεί από άλλους συμφοιτητές τους.</w:t>
-      </w:r>
-      <w:r>
-        <w:t xml:space="preserve"> </w:t>
-      </w:r>
-      <w:r>
-        <w:t xml:space="preserve">Παρέχεται συνδρομητική υπηρεσία για "φοιτητές-διδάσκοντες", η οποία θα τους προωθεί παραπάνω από αυτούς που δεν πληρώνουν </w:t>
-      </w:r>
-      <w:r>
-        <w:t>κατά</w:t>
-      </w:r>
-      <w:r>
-        <w:t xml:space="preserve"> την αναζήτηση, ενώ επίσης θα χρησιμοποιούν την εφαρμογή χωρίς διαφημίσεις.</w:t>
-      </w:r>
-      <w:r>
-        <w:t xml:space="preserve"> </w:t>
-      </w:r>
-      <w:r>
-        <w:t xml:space="preserve">Η πλατφόρμα προάγει τη συνεργατική μάθηση και βοηθά φοιτητές που ασχολούνται </w:t>
-      </w:r>
-      <w:r>
-        <w:t>ενεργά</w:t>
-      </w:r>
-      <w:r>
-        <w:t xml:space="preserve"> με την </w:t>
-      </w:r>
-      <w:r>
-        <w:t>ακαδημαϊκή</w:t>
-      </w:r>
-      <w:r>
-        <w:t xml:space="preserve"> κοινότητα να </w:t>
-      </w:r>
-      <w:r>
-        <w:t>ξεχωρίσουν</w:t>
-      </w:r>
-      <w:r>
-        <w:t xml:space="preserve"> έχοντας περισσότερες ευκαιρίες διδασκαλίας και άρα οικονομικές απολαβές.</w:t>
-      </w:r>
-    </w:p>
-    <w:p>
-      <w:pPr>
-        <w:rPr>
-          <w:lang w:val="en-US"/>
-        </w:rPr>
-      </w:pPr>
+        <w:t xml:space="preserve">Η εφαρμογή αποτελεί μια πλατφόρμα που επιτρέπει σε φοιτητές να δημιουργούν ομάδες μελέτης με τον εαυτό τους ως "φοιτητές-καθηγητές" για το μάθημα το οποίο θέλουν να διδάξουν ή να αναζητούν ομάδες μελέτης με φίλτρα για σχολή, μάθημα κλπ., για το μάθημα για το οποίο θέλουν να βοηθηθούν. Ακόμα μπορούν να επικοινωνούν μέσω chatroom για μαθήματα για τα οποίο ενδιαφέρονται ώστε να μιλήσουν με άλλους συμφοιτητές τους για να βρουν πληροφορίες. Επιπλέον υπάρχει η δυνατότητα να επεξεργάζονται το προφίλ τους και να αξιολογούν "φοιτητές-καθηγητές" ώστε να </w:t>
+      </w:r>
+      <w:r>
+        <w:t>μπορούν οι χρήστες να έχουν καλύτερη εικόνα για τον φοιτητή που μπορεί να επιλέξουν</w:t>
+      </w:r>
+      <w:r>
+        <w:t>.  Επίσης οι φοιτητές μπορούν να αναρτήσουν σημειώσεις για οποιοδήποτε μάθημα και να αναζητούν σημειώσεις που έχουν καταχωρηθεί από άλλους συμφοιτητές τους. Παρέχεται συνδρομητική υπηρεσία για "φοιτητές-διδάσκοντες", η οποία θα τους προωθεί παραπάνω από αυτούς που δεν πληρώνουν κατά την αναζήτηση, ενώ επίσης θα χρησιμοποιούν την εφαρμογή χωρίς διαφημίσεις. Η πλατφόρμα προάγει τη συνεργατική μάθηση και βοηθά φοιτητές που ασχολούνται ενεργά με την ακαδημαϊκή κοινότητα να ξεχωρίσουν έχοντας περισσότερες ευκαιρίες διδασκαλίας και άρα οικονομικές απολαβές.</w:t>
+      </w:r>
+    </w:p>
+    <w:p>
       <w:r>
         <w:br w:type="page"/>
       </w:r>
@@ -366,7 +291,25 @@
           <w:lang w:val="en-US"/>
         </w:rPr>
         <w:lastRenderedPageBreak/>
-        <w:t>MOCK-UP SCREENS</w:t>
+        <w:t>MOCK</w:t>
+      </w:r>
+      <w:r>
+        <w:t>-</w:t>
+      </w:r>
+      <w:r>
+        <w:rPr>
+          <w:lang w:val="en-US"/>
+        </w:rPr>
+        <w:t>UP</w:t>
+      </w:r>
+      <w:r>
+        <w:t xml:space="preserve"> </w:t>
+      </w:r>
+      <w:r>
+        <w:rPr>
+          <w:lang w:val="en-US"/>
+        </w:rPr>
+        <w:t>SCREENS</w:t>
       </w:r>
     </w:p>
     <w:p>
@@ -485,24 +428,14 @@
       <w:r>
         <w:t xml:space="preserve">Εικόνα </w:t>
       </w:r>
-      <w:r>
-        <w:fldChar w:fldCharType="begin"/>
-      </w:r>
-      <w:r>
-        <w:instrText xml:space="preserve"> SEQ Εικόνα \* ARABIC </w:instrText>
-      </w:r>
-      <w:r>
-        <w:fldChar w:fldCharType="separate"/>
-      </w:r>
-      <w:r>
-        <w:rPr>
-          <w:noProof/>
-        </w:rPr>
-        <w:t>1</w:t>
-      </w:r>
-      <w:r>
-        <w:fldChar w:fldCharType="end"/>
-      </w:r>
+      <w:fldSimple w:instr=" SEQ Εικόνα \* ARABIC ">
+        <w:r>
+          <w:rPr>
+            <w:noProof/>
+          </w:rPr>
+          <w:t>1</w:t>
+        </w:r>
+      </w:fldSimple>
       <w:r>
         <w:t xml:space="preserve">: Οθόνες </w:t>
       </w:r>
@@ -633,24 +566,14 @@
       <w:r>
         <w:t xml:space="preserve">Εικόνα </w:t>
       </w:r>
-      <w:r>
-        <w:fldChar w:fldCharType="begin"/>
-      </w:r>
-      <w:r>
-        <w:instrText xml:space="preserve"> SEQ Εικόνα \* ARABIC </w:instrText>
-      </w:r>
-      <w:r>
-        <w:fldChar w:fldCharType="separate"/>
-      </w:r>
-      <w:r>
-        <w:rPr>
-          <w:noProof/>
-        </w:rPr>
-        <w:t>2</w:t>
-      </w:r>
-      <w:r>
-        <w:fldChar w:fldCharType="end"/>
-      </w:r>
+      <w:fldSimple w:instr=" SEQ Εικόνα \* ARABIC ">
+        <w:r>
+          <w:rPr>
+            <w:noProof/>
+          </w:rPr>
+          <w:t>2</w:t>
+        </w:r>
+      </w:fldSimple>
       <w:r>
         <w:t xml:space="preserve">: Οθόνη </w:t>
       </w:r>
@@ -698,147 +621,23 @@
           <w:sz w:val="28"/>
           <w:szCs w:val="28"/>
         </w:rPr>
-        <w:t>Στην αριστερή εικόνα εμφανίζεται το πλαϊνό μενού πλοήγησης, με επιλογές όπως "</w:t>
-      </w:r>
-      <w:proofErr w:type="spellStart"/>
+        <w:t>Στην αριστερή εικόνα εμφανίζεται το πλαϊνό μενού πλοήγησης, με επιλογές όπως "Profile", "Study Rooms", "Study Notes" και "Get Premium".</w:t>
+      </w:r>
       <w:r>
         <w:rPr>
           <w:rFonts w:ascii="Calibri" w:hAnsi="Calibri" w:cs="Calibri"/>
           <w:sz w:val="28"/>
           <w:szCs w:val="28"/>
         </w:rPr>
-        <w:t>Profile</w:t>
-      </w:r>
-      <w:proofErr w:type="spellEnd"/>
+        <w:br/>
+      </w:r>
       <w:r>
         <w:rPr>
           <w:rFonts w:ascii="Calibri" w:hAnsi="Calibri" w:cs="Calibri"/>
           <w:sz w:val="28"/>
           <w:szCs w:val="28"/>
         </w:rPr>
-        <w:t>", "</w:t>
-      </w:r>
-      <w:proofErr w:type="spellStart"/>
-      <w:r>
-        <w:rPr>
-          <w:rFonts w:ascii="Calibri" w:hAnsi="Calibri" w:cs="Calibri"/>
-          <w:sz w:val="28"/>
-          <w:szCs w:val="28"/>
-        </w:rPr>
-        <w:t>Study</w:t>
-      </w:r>
-      <w:proofErr w:type="spellEnd"/>
-      <w:r>
-        <w:rPr>
-          <w:rFonts w:ascii="Calibri" w:hAnsi="Calibri" w:cs="Calibri"/>
-          <w:sz w:val="28"/>
-          <w:szCs w:val="28"/>
-        </w:rPr>
-        <w:t xml:space="preserve"> </w:t>
-      </w:r>
-      <w:proofErr w:type="spellStart"/>
-      <w:r>
-        <w:rPr>
-          <w:rFonts w:ascii="Calibri" w:hAnsi="Calibri" w:cs="Calibri"/>
-          <w:sz w:val="28"/>
-          <w:szCs w:val="28"/>
-        </w:rPr>
-        <w:t>Rooms</w:t>
-      </w:r>
-      <w:proofErr w:type="spellEnd"/>
-      <w:r>
-        <w:rPr>
-          <w:rFonts w:ascii="Calibri" w:hAnsi="Calibri" w:cs="Calibri"/>
-          <w:sz w:val="28"/>
-          <w:szCs w:val="28"/>
-        </w:rPr>
-        <w:t>", "</w:t>
-      </w:r>
-      <w:proofErr w:type="spellStart"/>
-      <w:r>
-        <w:rPr>
-          <w:rFonts w:ascii="Calibri" w:hAnsi="Calibri" w:cs="Calibri"/>
-          <w:sz w:val="28"/>
-          <w:szCs w:val="28"/>
-        </w:rPr>
-        <w:t>Study</w:t>
-      </w:r>
-      <w:proofErr w:type="spellEnd"/>
-      <w:r>
-        <w:rPr>
-          <w:rFonts w:ascii="Calibri" w:hAnsi="Calibri" w:cs="Calibri"/>
-          <w:sz w:val="28"/>
-          <w:szCs w:val="28"/>
-        </w:rPr>
-        <w:t xml:space="preserve"> </w:t>
-      </w:r>
-      <w:proofErr w:type="spellStart"/>
-      <w:r>
-        <w:rPr>
-          <w:rFonts w:ascii="Calibri" w:hAnsi="Calibri" w:cs="Calibri"/>
-          <w:sz w:val="28"/>
-          <w:szCs w:val="28"/>
-        </w:rPr>
-        <w:t>Notes</w:t>
-      </w:r>
-      <w:proofErr w:type="spellEnd"/>
-      <w:r>
-        <w:rPr>
-          <w:rFonts w:ascii="Calibri" w:hAnsi="Calibri" w:cs="Calibri"/>
-          <w:sz w:val="28"/>
-          <w:szCs w:val="28"/>
-        </w:rPr>
-        <w:t>" και "</w:t>
-      </w:r>
-      <w:proofErr w:type="spellStart"/>
-      <w:r>
-        <w:rPr>
-          <w:rFonts w:ascii="Calibri" w:hAnsi="Calibri" w:cs="Calibri"/>
-          <w:sz w:val="28"/>
-          <w:szCs w:val="28"/>
-        </w:rPr>
-        <w:t>Get</w:t>
-      </w:r>
-      <w:proofErr w:type="spellEnd"/>
-      <w:r>
-        <w:rPr>
-          <w:rFonts w:ascii="Calibri" w:hAnsi="Calibri" w:cs="Calibri"/>
-          <w:sz w:val="28"/>
-          <w:szCs w:val="28"/>
-        </w:rPr>
-        <w:t xml:space="preserve"> Premium".</w:t>
-      </w:r>
-      <w:r>
-        <w:rPr>
-          <w:rFonts w:ascii="Calibri" w:hAnsi="Calibri" w:cs="Calibri"/>
-          <w:sz w:val="28"/>
-          <w:szCs w:val="28"/>
-        </w:rPr>
-        <w:br/>
-      </w:r>
-      <w:r>
-        <w:rPr>
-          <w:rFonts w:ascii="Calibri" w:hAnsi="Calibri" w:cs="Calibri"/>
-          <w:sz w:val="28"/>
-          <w:szCs w:val="28"/>
-        </w:rPr>
-        <w:t xml:space="preserve">Στη δεξιά εικόνα εμφανίζεται η σελίδα των "Ομάδων Μελέτης", όπου ο χρήστης βλέπει τις ομάδες στις οποίες συμμετέχει, το επόμενο μάθημα και διαθέσιμες σημειώσεις (κανονικές και </w:t>
-      </w:r>
-      <w:r>
-        <w:rPr>
-          <w:rFonts w:ascii="Calibri" w:hAnsi="Calibri" w:cs="Calibri"/>
-          <w:sz w:val="28"/>
-          <w:szCs w:val="28"/>
-        </w:rPr>
-        <w:t>Premium</w:t>
-      </w:r>
-      <w:r>
-        <w:rPr>
-          <w:rFonts w:ascii="Calibri" w:hAnsi="Calibri" w:cs="Calibri"/>
-          <w:sz w:val="28"/>
-          <w:szCs w:val="28"/>
-        </w:rPr>
-        <w:t>).</w:t>
+        <w:t>Στη δεξιά εικόνα εμφανίζεται η σελίδα των "Ομάδων Μελέτης", όπου ο χρήστης βλέπει τις ομάδες στις οποίες συμμετέχει, το επόμενο μάθημα και διαθέσιμες σημειώσεις (κανονικές και Premium).</w:t>
       </w:r>
     </w:p>
     <w:p>
@@ -908,24 +707,14 @@
       <w:r>
         <w:t xml:space="preserve">Εικόνα </w:t>
       </w:r>
-      <w:r>
-        <w:fldChar w:fldCharType="begin"/>
-      </w:r>
-      <w:r>
-        <w:instrText xml:space="preserve"> SEQ Εικόνα \* ARABIC </w:instrText>
-      </w:r>
-      <w:r>
-        <w:fldChar w:fldCharType="separate"/>
-      </w:r>
-      <w:r>
-        <w:rPr>
-          <w:noProof/>
-        </w:rPr>
-        <w:t>3</w:t>
-      </w:r>
-      <w:r>
-        <w:fldChar w:fldCharType="end"/>
-      </w:r>
+      <w:fldSimple w:instr=" SEQ Εικόνα \* ARABIC ">
+        <w:r>
+          <w:rPr>
+            <w:noProof/>
+          </w:rPr>
+          <w:t>3</w:t>
+        </w:r>
+      </w:fldSimple>
       <w:r>
         <w:t xml:space="preserve">: </w:t>
       </w:r>
@@ -942,16 +731,34 @@
       <w:pPr>
         <w:pStyle w:val="Title"/>
         <w:jc w:val="center"/>
+      </w:pPr>
+      <w:r>
         <w:rPr>
           <w:lang w:val="en-US"/>
         </w:rPr>
-      </w:pPr>
+        <w:lastRenderedPageBreak/>
+        <w:t>Use</w:t>
+      </w:r>
+      <w:r>
+        <w:t>-</w:t>
+      </w:r>
       <w:r>
         <w:rPr>
           <w:lang w:val="en-US"/>
         </w:rPr>
-        <w:lastRenderedPageBreak/>
-        <w:t>Use-Case-v0.1</w:t>
+        <w:t>Case</w:t>
+      </w:r>
+      <w:r>
+        <w:t>-</w:t>
+      </w:r>
+      <w:r>
+        <w:rPr>
+          <w:lang w:val="en-US"/>
+        </w:rPr>
+        <w:t>v</w:t>
+      </w:r>
+      <w:r>
+        <w:t>0.1</w:t>
       </w:r>
       <w:r>
         <w:rPr>
@@ -1009,15 +816,7 @@
       </w:r>
     </w:p>
     <w:p>
-      <w:pPr>
-        <w:rPr>
-          <w:lang w:val="en-US"/>
-        </w:rPr>
-      </w:pPr>
-      <w:r>
-        <w:rPr>
-          <w:lang w:val="en-US"/>
-        </w:rPr>
+      <w:r>
         <w:br w:type="page"/>
       </w:r>
     </w:p>
@@ -1104,16 +903,23 @@
       </w:r>
     </w:p>
     <w:p>
-      <w:pPr>
+      <w:r>
         <w:rPr>
           <w:lang w:val="en-US"/>
         </w:rPr>
-      </w:pPr>
+        <w:t>Visual</w:t>
+      </w:r>
+      <w:r>
+        <w:t xml:space="preserve"> </w:t>
+      </w:r>
       <w:r>
         <w:rPr>
           <w:lang w:val="en-US"/>
         </w:rPr>
-        <w:t>Visual Paradigm (</w:t>
+        <w:t>Paradigm</w:t>
+      </w:r>
+      <w:r>
+        <w:t xml:space="preserve"> (</w:t>
       </w:r>
       <w:hyperlink r:id="rId10" w:history="1">
         <w:r>
@@ -1121,13 +927,62 @@
             <w:rStyle w:val="Hyperlink"/>
             <w:lang w:val="en-US"/>
           </w:rPr>
-          <w:t>https://www.visual-paradigm.com</w:t>
+          <w:t>https</w:t>
+        </w:r>
+        <w:r>
+          <w:rPr>
+            <w:rStyle w:val="Hyperlink"/>
+          </w:rPr>
+          <w:t>://</w:t>
+        </w:r>
+        <w:r>
+          <w:rPr>
+            <w:rStyle w:val="Hyperlink"/>
+            <w:lang w:val="en-US"/>
+          </w:rPr>
+          <w:t>www</w:t>
+        </w:r>
+        <w:r>
+          <w:rPr>
+            <w:rStyle w:val="Hyperlink"/>
+          </w:rPr>
+          <w:t>.</w:t>
+        </w:r>
+        <w:r>
+          <w:rPr>
+            <w:rStyle w:val="Hyperlink"/>
+            <w:lang w:val="en-US"/>
+          </w:rPr>
+          <w:t>visual</w:t>
+        </w:r>
+        <w:r>
+          <w:rPr>
+            <w:rStyle w:val="Hyperlink"/>
+          </w:rPr>
+          <w:t>-</w:t>
+        </w:r>
+        <w:r>
+          <w:rPr>
+            <w:rStyle w:val="Hyperlink"/>
+            <w:lang w:val="en-US"/>
+          </w:rPr>
+          <w:t>paradigm</w:t>
+        </w:r>
+        <w:r>
+          <w:rPr>
+            <w:rStyle w:val="Hyperlink"/>
+          </w:rPr>
+          <w:t>.</w:t>
+        </w:r>
+        <w:r>
+          <w:rPr>
+            <w:rStyle w:val="Hyperlink"/>
+            <w:lang w:val="en-US"/>
+          </w:rPr>
+          <w:t>com</w:t>
         </w:r>
       </w:hyperlink>
       <w:r>
-        <w:rPr>
-          <w:lang w:val="en-US"/>
-        </w:rPr>
         <w:t>)</w:t>
       </w:r>
     </w:p>
@@ -1208,24 +1063,14 @@
       <w:r>
         <w:t xml:space="preserve">Εικόνα </w:t>
       </w:r>
-      <w:r>
-        <w:fldChar w:fldCharType="begin"/>
-      </w:r>
-      <w:r>
-        <w:instrText xml:space="preserve"> SEQ Εικόνα \* ARABIC </w:instrText>
-      </w:r>
-      <w:r>
-        <w:fldChar w:fldCharType="separate"/>
-      </w:r>
-      <w:r>
-        <w:rPr>
-          <w:noProof/>
-        </w:rPr>
-        <w:t>4</w:t>
-      </w:r>
-      <w:r>
-        <w:fldChar w:fldCharType="end"/>
-      </w:r>
+      <w:fldSimple w:instr=" SEQ Εικόνα \* ARABIC ">
+        <w:r>
+          <w:rPr>
+            <w:noProof/>
+          </w:rPr>
+          <w:t>4</w:t>
+        </w:r>
+      </w:fldSimple>
       <w:r>
         <w:t>: Διάγραμμα Περιπτώσεων Χρήσης</w:t>
       </w:r>
@@ -1624,15 +1469,7 @@
       </w:r>
       <w:r>
         <w:br/>
-        <w:t xml:space="preserve">8.Αν η αίτηση εγκριθεί, ο χρήστης προστίθεται στην ομάδα και αποκτά πρόσβαση στο </w:t>
-      </w:r>
-      <w:proofErr w:type="spellStart"/>
-      <w:r>
-        <w:t>chatroom</w:t>
-      </w:r>
-      <w:proofErr w:type="spellEnd"/>
-      <w:r>
-        <w:t xml:space="preserve"> και τις κοινές σημειώσεις.</w:t>
+        <w:t>8.Αν η αίτηση εγκριθεί, ο χρήστης προστίθεται στην ομάδα και αποκτά πρόσβαση στο chatroom και τις κοινές σημειώσεις.</w:t>
       </w:r>
       <w:r>
         <w:br/>
@@ -1763,39 +1600,15 @@
       </w:r>
       <w:r>
         <w:br/>
-        <w:t xml:space="preserve">Πρόσβαση σε </w:t>
-      </w:r>
-      <w:proofErr w:type="spellStart"/>
-      <w:r>
-        <w:t>premium</w:t>
-      </w:r>
-      <w:proofErr w:type="spellEnd"/>
-      <w:r>
-        <w:t xml:space="preserve"> ομάδες μελέτης – Συμμετοχή σε ομάδες με ειδικά προνόμια.</w:t>
-      </w:r>
-      <w:r>
-        <w:br/>
-        <w:t xml:space="preserve">Δυνατότητα λήψης </w:t>
-      </w:r>
-      <w:proofErr w:type="spellStart"/>
-      <w:r>
-        <w:t>premium</w:t>
-      </w:r>
-      <w:proofErr w:type="spellEnd"/>
-      <w:r>
-        <w:t xml:space="preserve"> σημειώσεων – Πρόσβαση σε χειρόγραφες σημειώσεις υψηλής ποιότητας.</w:t>
-      </w:r>
-      <w:r>
-        <w:br/>
-        <w:t xml:space="preserve">Πρόσβαση σε εξειδικευμένα μαθήματα και σεμινάρια – Μαθήματα αποκλειστικά για </w:t>
-      </w:r>
-      <w:proofErr w:type="spellStart"/>
-      <w:r>
-        <w:t>premium</w:t>
-      </w:r>
-      <w:proofErr w:type="spellEnd"/>
-      <w:r>
-        <w:t xml:space="preserve"> χρήστες.</w:t>
+        <w:t>Πρόσβαση σε premium ομάδες μελέτης – Συμμετοχή σε ομάδες με ειδικά προνόμια.</w:t>
+      </w:r>
+      <w:r>
+        <w:br/>
+        <w:t>Δυνατότητα λήψης premium σημειώσεων – Πρόσβαση σε χειρόγραφες σημειώσεις υψηλής ποιότητας.</w:t>
+      </w:r>
+      <w:r>
+        <w:br/>
+        <w:t>Πρόσβαση σε εξειδικευμένα μαθήματα και σεμινάρια – Μαθήματα αποκλειστικά για premium χρήστες.</w:t>
       </w:r>
       <w:r>
         <w:br/>
@@ -1830,15 +1643,7 @@
       </w:r>
       <w:r>
         <w:br/>
-        <w:t xml:space="preserve">Premium Εργαλεία Διδασκαλίας – Πρόσβαση σε εργαλεία δημιουργίας </w:t>
-      </w:r>
-      <w:proofErr w:type="spellStart"/>
-      <w:r>
-        <w:t>quizzes</w:t>
-      </w:r>
-      <w:proofErr w:type="spellEnd"/>
-      <w:r>
-        <w:t>, εξετάσεων και διαχείρισης προγράμματος.</w:t>
+        <w:t>Premium Εργαλεία Διδασκαλίας – Πρόσβαση σε εργαλεία δημιουργίας quizzes, εξετάσεων και διαχείρισης προγράμματος.</w:t>
       </w:r>
       <w:r>
         <w:br/>
@@ -1846,15 +1651,7 @@
       </w:r>
       <w:r>
         <w:br/>
-        <w:t xml:space="preserve">Αποκλειστικά μαθήματα – Δυνατότητα δημιουργίας μαθημάτων μόνο για </w:t>
-      </w:r>
-      <w:proofErr w:type="spellStart"/>
-      <w:r>
-        <w:t>premium</w:t>
-      </w:r>
-      <w:proofErr w:type="spellEnd"/>
-      <w:r>
-        <w:t xml:space="preserve"> φοιτητές.</w:t>
+        <w:t>Αποκλειστικά μαθήματα – Δυνατότητα δημιουργίας μαθημάτων μόνο για premium φοιτητές.</w:t>
       </w:r>
       <w:r>
         <w:br/>
@@ -2236,27 +2033,11 @@
       </w:r>
       <w:r>
         <w:br/>
-        <w:t xml:space="preserve">2.Το σύστημα εμφανίζει τη σχετική σελίδα του μαθήματος, όπου περιλαμβάνεται η επιλογή "Chat </w:t>
-      </w:r>
-      <w:proofErr w:type="spellStart"/>
-      <w:r>
-        <w:t>Room</w:t>
-      </w:r>
-      <w:proofErr w:type="spellEnd"/>
-      <w:r>
-        <w:t>".</w:t>
-      </w:r>
-      <w:r>
-        <w:br/>
-        <w:t xml:space="preserve">3.Ο χρήστης επιλέγει την επιλογή "Chat </w:t>
-      </w:r>
-      <w:proofErr w:type="spellStart"/>
-      <w:r>
-        <w:t>Room</w:t>
-      </w:r>
-      <w:proofErr w:type="spellEnd"/>
-      <w:r>
-        <w:t>".</w:t>
+        <w:t>2.Το σύστημα εμφανίζει τη σχετική σελίδα του μαθήματος, όπου περιλαμβάνεται η επιλογή "Chat Room".</w:t>
+      </w:r>
+      <w:r>
+        <w:br/>
+        <w:t>3.Ο χρήστης επιλέγει την επιλογή "Chat Room".</w:t>
       </w:r>
       <w:r>
         <w:br/>
@@ -2264,50 +2045,34 @@
       </w:r>
       <w:r>
         <w:br/>
-        <w:t xml:space="preserve">5.Ο χρήστης και ο φοιτητής ανταλλάσσουν μηνύματα μέσω του </w:t>
-      </w:r>
-      <w:proofErr w:type="spellStart"/>
-      <w:r>
-        <w:t>chat</w:t>
-      </w:r>
-      <w:proofErr w:type="spellEnd"/>
+        <w:t>5.Ο χρήστης και ο φοιτητής ανταλλάσσουν μηνύματα μέσω του chat room.</w:t>
+      </w:r>
+      <w:r>
+        <w:br/>
+        <w:t>6.Ο χρήστης μπορεί να τερματίσει τη συνομιλία οποιαδήποτε στιγμή.</w:t>
+      </w:r>
+      <w:r>
+        <w:br/>
+        <w:t>7.Το σύστημα αποθηκεύει το ιστορικό συνομιλίας και επιστρέφει τον χρήστη στη σελίδα του μαθήματος.</w:t>
+      </w:r>
+    </w:p>
+    <w:p>
+      <w:pPr>
+        <w:rPr>
+          <w:b/>
+          <w:bCs/>
+        </w:rPr>
+      </w:pPr>
+      <w:r>
+        <w:rPr>
+          <w:b/>
+          <w:bCs/>
+        </w:rPr>
+        <w:t>Εναλλακτική Ροή 1: Ο φοιτητής δεν είναι διαθέσιμος</w:t>
+      </w:r>
       <w:r>
         <w:t xml:space="preserve"> </w:t>
       </w:r>
-      <w:proofErr w:type="spellStart"/>
-      <w:r>
-        <w:t>room</w:t>
-      </w:r>
-      <w:proofErr w:type="spellEnd"/>
-      <w:r>
-        <w:t>.</w:t>
-      </w:r>
-      <w:r>
-        <w:br/>
-        <w:t>6.Ο χρήστης μπορεί να τερματίσει τη συνομιλία οποιαδήποτε στιγμή.</w:t>
-      </w:r>
-      <w:r>
-        <w:br/>
-        <w:t>7.Το σύστημα αποθηκεύει το ιστορικό συνομιλίας και επιστρέφει τον χρήστη στη σελίδα του μαθήματος.</w:t>
-      </w:r>
-    </w:p>
-    <w:p>
-      <w:pPr>
-        <w:rPr>
-          <w:b/>
-          <w:bCs/>
-        </w:rPr>
-      </w:pPr>
-      <w:r>
-        <w:rPr>
-          <w:b/>
-          <w:bCs/>
-        </w:rPr>
-        <w:t>Εναλλακτική Ροή 1: Ο φοιτητής δεν είναι διαθέσιμος</w:t>
-      </w:r>
-      <w:r>
-        <w:t xml:space="preserve"> </w:t>
-      </w:r>
       <w:r>
         <w:br/>
         <w:t>8.1.1 Το σύστημα διαπιστώνει ότι δεν υπάρχει διαθέσιμος φοιτητής για το μάθημα.</w:t>
@@ -2337,15 +2102,7 @@
         <w:br/>
       </w:r>
       <w:r>
-        <w:t xml:space="preserve"> 8.2.1 Αν ο χρήστης ή ο φοιτητής αποσυνδεθεί κατά τη διάρκεια της συνομιλίας, το σύστημα εμφανίζει σχετικό μήνυμα και τερματίζει το </w:t>
-      </w:r>
-      <w:proofErr w:type="spellStart"/>
-      <w:r>
-        <w:t>chat</w:t>
-      </w:r>
-      <w:proofErr w:type="spellEnd"/>
-      <w:r>
-        <w:t xml:space="preserve">. </w:t>
+        <w:t xml:space="preserve"> 8.2.1 Αν ο χρήστης ή ο φοιτητής αποσυνδεθεί κατά τη διάρκεια της συνομιλίας, το σύστημα εμφανίζει σχετικό μήνυμα και τερματίζει το chat. </w:t>
       </w:r>
       <w:r>
         <w:br/>
@@ -2404,15 +2161,7 @@
         <w:t>2.</w:t>
       </w:r>
       <w:r>
-        <w:t xml:space="preserve">Το σύστημα εμφανίζει την επιλογή για ανέβασμα ανοιχτών ή </w:t>
-      </w:r>
-      <w:proofErr w:type="spellStart"/>
-      <w:r>
-        <w:t>premium</w:t>
-      </w:r>
-      <w:proofErr w:type="spellEnd"/>
-      <w:r>
-        <w:t xml:space="preserve"> σημειώσεων.</w:t>
+        <w:t>Το σύστημα εμφανίζει την επιλογή για ανέβασμα ανοιχτών ή premium σημειώσεων.</w:t>
       </w:r>
       <w:r>
         <w:br/>
@@ -2421,15 +2170,7 @@
         <w:t>3.</w:t>
       </w:r>
       <w:r>
-        <w:t xml:space="preserve">Ο φοιτητής ανεβάζει τις σημειώσεις και επιλέγει αν θα είναι ανοιχτές ή </w:t>
-      </w:r>
-      <w:proofErr w:type="spellStart"/>
-      <w:r>
-        <w:t>premium</w:t>
-      </w:r>
-      <w:proofErr w:type="spellEnd"/>
-      <w:r>
-        <w:t>.</w:t>
+        <w:t>Ο φοιτητής ανεβάζει τις σημειώσεις και επιλέγει αν θα είναι ανοιχτές ή premium.</w:t>
       </w:r>
       <w:r>
         <w:br/>
@@ -2473,27 +2214,11 @@
       </w:r>
       <w:r>
         <w:br/>
-        <w:t xml:space="preserve">Αν οι σημειώσεις είναι </w:t>
-      </w:r>
-      <w:proofErr w:type="spellStart"/>
-      <w:r>
-        <w:t>premium</w:t>
-      </w:r>
-      <w:proofErr w:type="spellEnd"/>
-      <w:r>
-        <w:t>, το σύστημα ελέγχει αν ο χρήστης έχει συνδρομή.</w:t>
-      </w:r>
-      <w:r>
-        <w:br/>
-        <w:t xml:space="preserve">Αν έχει συνδρομή, αποκτά τις </w:t>
-      </w:r>
-      <w:proofErr w:type="spellStart"/>
-      <w:r>
-        <w:t>premium</w:t>
-      </w:r>
-      <w:proofErr w:type="spellEnd"/>
-      <w:r>
-        <w:t xml:space="preserve"> σημειώσεις.</w:t>
+        <w:t>Αν οι σημειώσεις είναι premium, το σύστημα ελέγχει αν ο χρήστης έχει συνδρομή.</w:t>
+      </w:r>
+      <w:r>
+        <w:br/>
+        <w:t>Αν έχει συνδρομή, αποκτά τις premium σημειώσεις.</w:t>
       </w:r>
       <w:r>
         <w:br/>
@@ -2533,50 +2258,18 @@
           <w:b/>
           <w:bCs/>
         </w:rPr>
-        <w:t xml:space="preserve">Εναλλακτική Ροή 2: Ο χρήστης προσπαθεί να αποκτήσει </w:t>
-      </w:r>
-      <w:proofErr w:type="spellStart"/>
-      <w:r>
-        <w:rPr>
-          <w:b/>
-          <w:bCs/>
-        </w:rPr>
-        <w:t>premium</w:t>
-      </w:r>
-      <w:proofErr w:type="spellEnd"/>
-      <w:r>
-        <w:rPr>
-          <w:b/>
-          <w:bCs/>
-        </w:rPr>
-        <w:t xml:space="preserve"> σημειώσεις χωρίς συνδρομή</w:t>
+        <w:t>Εναλλακτική Ροή 2: Ο χρήστης προσπαθεί να αποκτήσει premium σημειώσεις χωρίς συνδρομή</w:t>
       </w:r>
       <w:r>
         <w:t xml:space="preserve"> </w:t>
       </w:r>
       <w:r>
         <w:br/>
-        <w:t xml:space="preserve">9.2.1 Ο χρήστης επιλέγει </w:t>
-      </w:r>
-      <w:proofErr w:type="spellStart"/>
-      <w:r>
-        <w:t>premium</w:t>
-      </w:r>
-      <w:proofErr w:type="spellEnd"/>
-      <w:r>
-        <w:t xml:space="preserve"> σημειώσεις αλλά δεν έχει ενεργή συνδρομή.</w:t>
-      </w:r>
-      <w:r>
-        <w:br/>
-        <w:t xml:space="preserve">9.2.2 Το σύστημα εμφανίζει μήνυμα "Απαιτείται συνδρομή για την πρόσβαση στις </w:t>
-      </w:r>
-      <w:proofErr w:type="spellStart"/>
-      <w:r>
-        <w:t>premium</w:t>
-      </w:r>
-      <w:proofErr w:type="spellEnd"/>
-      <w:r>
-        <w:t xml:space="preserve"> σημειώσεις". </w:t>
+        <w:t>9.2.1 Ο χρήστης επιλέγει premium σημειώσεις αλλά δεν έχει ενεργή συνδρομή.</w:t>
+      </w:r>
+      <w:r>
+        <w:br/>
+        <w:t xml:space="preserve">9.2.2 Το σύστημα εμφανίζει μήνυμα "Απαιτείται συνδρομή για την πρόσβαση στις premium σημειώσεις". </w:t>
       </w:r>
       <w:r>
         <w:br/>
@@ -2764,11 +2457,6 @@
       </w:r>
     </w:p>
     <w:p>
-      <w:pPr>
-        <w:rPr>
-          <w:lang w:val="en-US"/>
-        </w:rPr>
-      </w:pPr>
       <w:r>
         <w:rPr>
           <w:lang w:val="en-US"/>
@@ -2929,24 +2617,14 @@
       <w:r>
         <w:t xml:space="preserve">Εικόνα </w:t>
       </w:r>
-      <w:r>
-        <w:fldChar w:fldCharType="begin"/>
-      </w:r>
-      <w:r>
-        <w:instrText xml:space="preserve"> SEQ Εικόνα \* ARABIC </w:instrText>
-      </w:r>
-      <w:r>
-        <w:fldChar w:fldCharType="separate"/>
-      </w:r>
-      <w:r>
-        <w:rPr>
-          <w:noProof/>
-        </w:rPr>
-        <w:t>5</w:t>
-      </w:r>
-      <w:r>
-        <w:fldChar w:fldCharType="end"/>
-      </w:r>
+      <w:fldSimple w:instr=" SEQ Εικόνα \* ARABIC ">
+        <w:r>
+          <w:rPr>
+            <w:noProof/>
+          </w:rPr>
+          <w:t>5</w:t>
+        </w:r>
+      </w:fldSimple>
       <w:r>
         <w:rPr>
           <w:lang w:val="en-US"/>
@@ -3105,21 +2783,12 @@
           <w:bCs/>
         </w:rPr>
       </w:pPr>
-      <w:proofErr w:type="spellStart"/>
-      <w:r>
-        <w:rPr>
-          <w:b/>
-          <w:bCs/>
-        </w:rPr>
-        <w:t>Συνδρομή_ΦΔ</w:t>
-      </w:r>
-      <w:proofErr w:type="spellEnd"/>
-      <w:r>
-        <w:rPr>
-          <w:b/>
-          <w:bCs/>
-        </w:rPr>
-        <w:t xml:space="preserve">: </w:t>
+      <w:r>
+        <w:rPr>
+          <w:b/>
+          <w:bCs/>
+        </w:rPr>
+        <w:t xml:space="preserve">Συνδρομή_ΦΔ: </w:t>
       </w:r>
       <w:r>
         <w:t>Περιέχει παροχές στον φοιτητή-διδάσκων που την έχει ενεργοποιήσει.</w:t>
@@ -3136,21 +2805,12 @@
           <w:bCs/>
         </w:rPr>
       </w:pPr>
-      <w:proofErr w:type="spellStart"/>
-      <w:r>
-        <w:rPr>
-          <w:b/>
-          <w:bCs/>
-        </w:rPr>
-        <w:t>Συνδρομή_Φ</w:t>
-      </w:r>
-      <w:proofErr w:type="spellEnd"/>
-      <w:r>
-        <w:rPr>
-          <w:b/>
-          <w:bCs/>
-        </w:rPr>
-        <w:t xml:space="preserve">: </w:t>
+      <w:r>
+        <w:rPr>
+          <w:b/>
+          <w:bCs/>
+        </w:rPr>
+        <w:t xml:space="preserve">Συνδρομή_Φ: </w:t>
       </w:r>
       <w:r>
         <w:t>Περιέχει παροχές στον φοιτητή που την έχει ενεργοποιήσει.</w:t>
@@ -3189,21 +2849,12 @@
           <w:bCs/>
         </w:rPr>
       </w:pPr>
-      <w:proofErr w:type="spellStart"/>
-      <w:r>
-        <w:rPr>
-          <w:b/>
-          <w:bCs/>
-        </w:rPr>
-        <w:t>Φίλτρο_Σ</w:t>
-      </w:r>
-      <w:proofErr w:type="spellEnd"/>
-      <w:r>
-        <w:rPr>
-          <w:b/>
-          <w:bCs/>
-        </w:rPr>
-        <w:t xml:space="preserve">: </w:t>
+      <w:r>
+        <w:rPr>
+          <w:b/>
+          <w:bCs/>
+        </w:rPr>
+        <w:t xml:space="preserve">Φίλτρο_Σ: </w:t>
       </w:r>
       <w:r>
         <w:t>Μειώνει τον όγκο των αποτελεσμάτων για πιο εύκολη αναζήτηση σημειώσεων με βάση το μάθημα και την σχολή.</w:t>
@@ -3220,21 +2871,12 @@
           <w:bCs/>
         </w:rPr>
       </w:pPr>
-      <w:proofErr w:type="spellStart"/>
-      <w:r>
-        <w:rPr>
-          <w:b/>
-          <w:bCs/>
-        </w:rPr>
-        <w:t>Φίλτρο_ΟΜ</w:t>
-      </w:r>
-      <w:proofErr w:type="spellEnd"/>
-      <w:r>
-        <w:rPr>
-          <w:b/>
-          <w:bCs/>
-        </w:rPr>
-        <w:t xml:space="preserve">: </w:t>
+      <w:r>
+        <w:rPr>
+          <w:b/>
+          <w:bCs/>
+        </w:rPr>
+        <w:t xml:space="preserve">Φίλτρο_ΟΜ: </w:t>
       </w:r>
       <w:r>
         <w:t>Μειώνει τον όγκο των αποτελεσμάτων για πιο εύκολη αναζήτηση ομάδων μελέτης με βάση το μάθημα, την σχολή, τον αριθμό ατόμων μιας ομάδας μελέτης.</w:t>
@@ -4118,6 +3760,7 @@
   <w:style w:type="character" w:default="1" w:styleId="DefaultParagraphFont">
     <w:name w:val="Default Paragraph Font"/>
     <w:uiPriority w:val="1"/>
+    <w:semiHidden/>
     <w:unhideWhenUsed/>
   </w:style>
   <w:style w:type="table" w:default="1" w:styleId="TableNormal">

</xml_diff>